<commit_message>
Fix threading assertion in OOSD practice exam
</commit_message>
<xml_diff>
--- a/OOSD/Exam Preparation/IN710 OOSD – Exam Design Patterns Cheat sheet.docx
+++ b/OOSD/Exam Preparation/IN710 OOSD – Exam Design Patterns Cheat sheet.docx
@@ -65,12 +65,24 @@
         <w:rPr>
           <w:lang w:val="en-AU"/>
         </w:rPr>
-        <w:t>sheet</w:t>
+        <w:t xml:space="preserve"> </w:t>
       </w:r>
       <w:r>
         <w:rPr>
           <w:lang w:val="en-AU"/>
         </w:rPr>
+        <w:t>S</w:t>
+      </w:r>
+      <w:r>
+        <w:rPr>
+          <w:lang w:val="en-AU"/>
+        </w:rPr>
+        <w:t>heet</w:t>
+      </w:r>
+      <w:r>
+        <w:rPr>
+          <w:lang w:val="en-AU"/>
+        </w:rPr>
         <w:t xml:space="preserve"> 2019</w:t>
       </w:r>
     </w:p>
@@ -189,7 +201,12 @@
         <w:t>:</w:t>
       </w:r>
       <w:r>
-        <w:t xml:space="preserve"> Increases overall code complexity by creating additional classes.</w:t>
+        <w:t xml:space="preserve"> Increases overall code complexity by creat</w:t>
+      </w:r>
+      <w:bookmarkStart w:id="0" w:name="_GoBack"/>
+      <w:bookmarkEnd w:id="0"/>
+      <w:r>
+        <w:t>ing additional classes.</w:t>
       </w:r>
     </w:p>
     <w:p>
@@ -385,10 +402,7 @@
         <w:t xml:space="preserve"> </w:t>
       </w:r>
       <w:r>
-        <w:t>The constructor’s parameters</w:t>
-      </w:r>
-      <w:r>
-        <w:t xml:space="preserve"> are reduced </w:t>
+        <w:t xml:space="preserve">The constructor’s parameters are reduced </w:t>
       </w:r>
       <w:r>
         <w:t>and are provided in highly readable method calls.</w:t>
@@ -1134,8 +1148,6 @@
       <w:r>
         <w:t>Template</w:t>
       </w:r>
-      <w:bookmarkStart w:id="0" w:name="_GoBack"/>
-      <w:bookmarkEnd w:id="0"/>
     </w:p>
     <w:p>
       <w:pPr>

</xml_diff>